<commit_message>
Update Projeto de Sistemas de Informação 2.docx
</commit_message>
<xml_diff>
--- a/Videos e Relatorios/Projeto de Sistemas de Informação 2.docx
+++ b/Videos e Relatorios/Projeto de Sistemas de Informação 2.docx
@@ -504,13 +504,13 @@
         <w:t xml:space="preserve">= </w:t>
       </w:r>
       <w:r>
-        <w:t>-3</w:t>
-      </w:r>
-    </w:p>
-    <w:p>
-      <w:r>
         <w:t>-</w:t>
       </w:r>
+    </w:p>
+    <w:p>
+      <w:r>
+        <w:t>-</w:t>
+      </w:r>
       <w:r>
         <w:t xml:space="preserve">Francisco Ramalho </w:t>
       </w:r>
@@ -518,7 +518,7 @@
         <w:t xml:space="preserve">= </w:t>
       </w:r>
       <w:r>
-        <w:t>23</w:t>
+        <w:t>20</w:t>
       </w:r>
     </w:p>
     <w:p>

</xml_diff>